<commit_message>
bp - SSO herschrijven + HSTS
</commit_message>
<xml_diff>
--- a/documentatie/NetScaler/NetScaler Configuratie Guide.docx
+++ b/documentatie/NetScaler/NetScaler Configuratie Guide.docx
@@ -48,7 +48,14 @@
           <w:rFonts w:ascii="Times New Roman" w:hAnsi="Times New Roman" w:cs="Times New Roman"/>
           <w:lang w:val="nl-BE"/>
         </w:rPr>
-        <w:t>Voor ShareFile met lokale StorageZones</w:t>
+        <w:t>Voor S</w:t>
+      </w:r>
+      <w:r>
+        <w:rPr>
+          <w:rFonts w:ascii="Times New Roman" w:hAnsi="Times New Roman" w:cs="Times New Roman"/>
+          <w:lang w:val="nl-BE"/>
+        </w:rPr>
+        <w:t>hareFile met lokale StorageZone</w:t>
       </w:r>
     </w:p>
     <w:p>
@@ -114,7 +121,7 @@
       <w:r>
         <w:rPr>
           <w:rFonts w:ascii="Times New Roman" w:hAnsi="Times New Roman" w:cs="Times New Roman"/>
-          <w:lang w:val="nl-BE"/>
+          <w:noProof/>
         </w:rPr>
         <w:drawing>
           <wp:anchor distT="0" distB="0" distL="114300" distR="114300" simplePos="0" relativeHeight="251659264" behindDoc="0" locked="0" layoutInCell="1" allowOverlap="1" wp14:anchorId="70AC7642" wp14:editId="2341AF73">
@@ -167,15 +174,19 @@
       <w:pPr>
         <w:rPr>
           <w:rFonts w:ascii="Times New Roman" w:hAnsi="Times New Roman" w:cs="Times New Roman"/>
-          <w:lang w:val="nl-BE"/>
-        </w:rPr>
-      </w:pPr>
-      <w:r>
-        <w:rPr>
-          <w:rFonts w:ascii="Times New Roman" w:hAnsi="Times New Roman" w:cs="Times New Roman"/>
-          <w:lang w:val="nl-BE"/>
-        </w:rPr>
-        <w:t>=====================</w:t>
+          <w:i/>
+          <w:sz w:val="20"/>
+          <w:lang w:val="nl-BE"/>
+        </w:rPr>
+      </w:pPr>
+      <w:r>
+        <w:rPr>
+          <w:rFonts w:ascii="Times New Roman" w:hAnsi="Times New Roman" w:cs="Times New Roman"/>
+          <w:i/>
+          <w:sz w:val="20"/>
+          <w:lang w:val="nl-BE"/>
+        </w:rPr>
+        <w:t>De opstelling; “Citrix ShareFile met lokale storage zone door middel van NetScaler met AAA-functionaliteit”.</w:t>
       </w:r>
     </w:p>
     <w:p>
@@ -400,7 +411,7 @@
       <w:r>
         <w:rPr>
           <w:rFonts w:ascii="Times New Roman" w:hAnsi="Times New Roman" w:cs="Times New Roman"/>
-          <w:lang w:val="nl-BE"/>
+          <w:noProof/>
         </w:rPr>
         <w:drawing>
           <wp:anchor distT="0" distB="0" distL="114300" distR="114300" simplePos="0" relativeHeight="251661312" behindDoc="0" locked="0" layoutInCell="1" allowOverlap="1" wp14:anchorId="25799409" wp14:editId="4430DD7C">
@@ -521,7 +532,7 @@
       </w:pPr>
       <w:r>
         <w:rPr>
-          <w:lang w:val="nl-BE"/>
+          <w:noProof/>
         </w:rPr>
         <w:drawing>
           <wp:anchor distT="0" distB="0" distL="114300" distR="114300" simplePos="0" relativeHeight="251663360" behindDoc="0" locked="0" layoutInCell="1" allowOverlap="1" wp14:anchorId="627280E7" wp14:editId="5DC80EAF">
@@ -640,7 +651,35 @@
           <w:rFonts w:ascii="Times New Roman" w:hAnsi="Times New Roman" w:cs="Times New Roman"/>
           <w:lang w:val="nl-BE"/>
         </w:rPr>
-        <w:t xml:space="preserve"> om de NetScaler (en achterliggende StorageZone) van buitenaf te bereiken. Dit kan een DMZ IP-adres zijn indien ze correct geNAT wordt naar </w:t>
+        <w:t xml:space="preserve"> om de NetScaler (en achterliggende StorageZone) van buitenaf te bereiken. Dit kan een DMZ IP-adres zijn indien ze correct </w:t>
+      </w:r>
+      <w:r>
+        <w:rPr>
+          <w:rFonts w:ascii="Times New Roman" w:hAnsi="Times New Roman" w:cs="Times New Roman"/>
+          <w:lang w:val="nl-BE"/>
+        </w:rPr>
+        <w:t>voorzien</w:t>
+      </w:r>
+      <w:r>
+        <w:rPr>
+          <w:rFonts w:ascii="Times New Roman" w:hAnsi="Times New Roman" w:cs="Times New Roman"/>
+          <w:lang w:val="nl-BE"/>
+        </w:rPr>
+        <w:t xml:space="preserve"> wordt </w:t>
+      </w:r>
+      <w:r>
+        <w:rPr>
+          <w:rFonts w:ascii="Times New Roman" w:hAnsi="Times New Roman" w:cs="Times New Roman"/>
+          <w:lang w:val="nl-BE"/>
+        </w:rPr>
+        <w:t xml:space="preserve">van een NAT regel </w:t>
+      </w:r>
+      <w:r>
+        <w:rPr>
+          <w:rFonts w:ascii="Times New Roman" w:hAnsi="Times New Roman" w:cs="Times New Roman"/>
+          <w:lang w:val="nl-BE"/>
+        </w:rPr>
+        <w:t xml:space="preserve">naar </w:t>
       </w:r>
       <w:r>
         <w:rPr>
@@ -705,6 +744,21 @@
         <w:rPr>
           <w:rFonts w:ascii="Times New Roman" w:hAnsi="Times New Roman" w:cs="Times New Roman"/>
           <w:lang w:val="nl-BE"/>
+        </w:rPr>
+        <w:t>Klik op volgende.</w:t>
+      </w:r>
+    </w:p>
+    <w:p>
+      <w:pPr>
+        <w:rPr>
+          <w:rFonts w:ascii="Times New Roman" w:hAnsi="Times New Roman" w:cs="Times New Roman"/>
+          <w:lang w:val="nl-BE"/>
+        </w:rPr>
+      </w:pPr>
+      <w:r>
+        <w:rPr>
+          <w:rFonts w:ascii="Times New Roman" w:hAnsi="Times New Roman" w:cs="Times New Roman"/>
+          <w:noProof/>
         </w:rPr>
         <w:lastRenderedPageBreak/>
         <w:drawing>
@@ -858,6 +912,21 @@
           <w:lang w:val="nl-BE"/>
         </w:rPr>
       </w:pPr>
+      <w:r>
+        <w:rPr>
+          <w:rFonts w:ascii="Times New Roman" w:hAnsi="Times New Roman" w:cs="Times New Roman"/>
+          <w:lang w:val="nl-BE"/>
+        </w:rPr>
+        <w:t>Klik op volgende</w:t>
+      </w:r>
+    </w:p>
+    <w:p>
+      <w:pPr>
+        <w:rPr>
+          <w:rFonts w:ascii="Times New Roman" w:hAnsi="Times New Roman" w:cs="Times New Roman"/>
+          <w:lang w:val="nl-BE"/>
+        </w:rPr>
+      </w:pPr>
     </w:p>
     <w:p>
       <w:pPr>
@@ -868,8 +937,9 @@
       </w:pPr>
       <w:r>
         <w:rPr>
-          <w:lang w:val="nl-BE"/>
-        </w:rPr>
+          <w:noProof/>
+        </w:rPr>
+        <w:lastRenderedPageBreak/>
         <w:drawing>
           <wp:anchor distT="0" distB="0" distL="114300" distR="114300" simplePos="0" relativeHeight="251667456" behindDoc="0" locked="0" layoutInCell="1" allowOverlap="1" wp14:anchorId="5033C5D1" wp14:editId="6D38C5FB">
             <wp:simplePos x="0" y="0"/>
@@ -971,87 +1041,144 @@
           <w:rFonts w:ascii="Times New Roman" w:hAnsi="Times New Roman" w:cs="Times New Roman"/>
           <w:lang w:val="nl-BE"/>
         </w:rPr>
+        <w:t xml:space="preserve">Kies voor </w:t>
+      </w:r>
+      <w:r>
+        <w:rPr>
+          <w:rFonts w:ascii="Times New Roman" w:hAnsi="Times New Roman" w:cs="Times New Roman"/>
+          <w:lang w:val="nl-BE"/>
+        </w:rPr>
+        <w:t>het toevoegen van een nieuwe</w:t>
+      </w:r>
+      <w:r>
+        <w:rPr>
+          <w:rFonts w:ascii="Times New Roman" w:hAnsi="Times New Roman" w:cs="Times New Roman"/>
+          <w:lang w:val="nl-BE"/>
+        </w:rPr>
+        <w:t xml:space="preserve"> StorageZone Controller.</w:t>
+      </w:r>
+    </w:p>
+    <w:p>
+      <w:pPr>
+        <w:rPr>
+          <w:rFonts w:ascii="Times New Roman" w:hAnsi="Times New Roman" w:cs="Times New Roman"/>
+          <w:lang w:val="nl-BE"/>
+        </w:rPr>
+      </w:pPr>
+      <w:r>
+        <w:rPr>
+          <w:rFonts w:ascii="Times New Roman" w:hAnsi="Times New Roman" w:cs="Times New Roman"/>
+          <w:lang w:val="nl-BE"/>
+        </w:rPr>
+        <w:t>Voorzie het IP-adres van de StorageZone Controller server.</w:t>
+      </w:r>
+    </w:p>
+    <w:p>
+      <w:pPr>
+        <w:rPr>
+          <w:rFonts w:ascii="Times New Roman" w:hAnsi="Times New Roman" w:cs="Times New Roman"/>
+          <w:lang w:val="nl-BE"/>
+        </w:rPr>
+      </w:pPr>
+      <w:r>
+        <w:rPr>
+          <w:rFonts w:ascii="Times New Roman" w:hAnsi="Times New Roman" w:cs="Times New Roman"/>
+          <w:lang w:val="nl-BE"/>
+        </w:rPr>
+        <w:t xml:space="preserve">Volgens de beste praktijken wordt er gekozen voor HTTPS over poort 443. Hou er rekening mee dat in dit geval een certificaat moet voorzien worden </w:t>
+      </w:r>
+      <w:r>
+        <w:rPr>
+          <w:rFonts w:ascii="Times New Roman" w:hAnsi="Times New Roman" w:cs="Times New Roman"/>
+          <w:lang w:val="nl-BE"/>
+        </w:rPr>
+        <w:t>op</w:t>
+      </w:r>
+      <w:r>
+        <w:rPr>
+          <w:rFonts w:ascii="Times New Roman" w:hAnsi="Times New Roman" w:cs="Times New Roman"/>
+          <w:lang w:val="nl-BE"/>
+        </w:rPr>
+        <w:t xml:space="preserve"> de </w:t>
+      </w:r>
+      <w:r>
+        <w:rPr>
+          <w:rFonts w:ascii="Times New Roman" w:hAnsi="Times New Roman" w:cs="Times New Roman"/>
+          <w:lang w:val="nl-BE"/>
+        </w:rPr>
+        <w:t xml:space="preserve">StorageZone </w:t>
+      </w:r>
+      <w:r>
+        <w:rPr>
+          <w:rFonts w:ascii="Times New Roman" w:hAnsi="Times New Roman" w:cs="Times New Roman"/>
+          <w:lang w:val="nl-BE"/>
+        </w:rPr>
+        <w:t xml:space="preserve">Controller server (in </w:t>
+      </w:r>
+      <w:r>
+        <w:rPr>
+          <w:rFonts w:ascii="Times New Roman" w:hAnsi="Times New Roman" w:cs="Times New Roman"/>
+          <w:lang w:val="nl-BE"/>
+        </w:rPr>
+        <w:t>de IIS-Manager</w:t>
+      </w:r>
+      <w:r>
+        <w:rPr>
+          <w:rFonts w:ascii="Times New Roman" w:hAnsi="Times New Roman" w:cs="Times New Roman"/>
+          <w:lang w:val="nl-BE"/>
+        </w:rPr>
+        <w:t xml:space="preserve">). Dat certificaat mag zelf </w:t>
+      </w:r>
+      <w:r>
+        <w:rPr>
+          <w:rFonts w:ascii="Times New Roman" w:hAnsi="Times New Roman" w:cs="Times New Roman"/>
+          <w:lang w:val="nl-BE"/>
+        </w:rPr>
+        <w:t>gesigneerd</w:t>
+      </w:r>
+      <w:r>
+        <w:rPr>
+          <w:rFonts w:ascii="Times New Roman" w:hAnsi="Times New Roman" w:cs="Times New Roman"/>
+          <w:lang w:val="nl-BE"/>
+        </w:rPr>
+        <w:t xml:space="preserve"> zijn.</w:t>
+      </w:r>
+    </w:p>
+    <w:p>
+      <w:pPr>
+        <w:rPr>
+          <w:rFonts w:ascii="Times New Roman" w:hAnsi="Times New Roman" w:cs="Times New Roman"/>
+          <w:lang w:val="nl-BE"/>
+        </w:rPr>
+      </w:pPr>
+      <w:r>
+        <w:rPr>
+          <w:rFonts w:ascii="Times New Roman" w:hAnsi="Times New Roman" w:cs="Times New Roman"/>
+          <w:lang w:val="nl-BE"/>
+        </w:rPr>
+        <w:t>Klik op toevoegen</w:t>
+      </w:r>
+    </w:p>
+    <w:p>
+      <w:pPr>
+        <w:rPr>
+          <w:rFonts w:ascii="Times New Roman" w:hAnsi="Times New Roman" w:cs="Times New Roman"/>
+          <w:lang w:val="nl-BE"/>
+        </w:rPr>
+      </w:pPr>
+    </w:p>
+    <w:p>
+      <w:pPr>
+        <w:pStyle w:val="Heading3"/>
+        <w:rPr>
+          <w:lang w:val="nl-BE"/>
+        </w:rPr>
+      </w:pPr>
+      <w:r>
+        <w:rPr>
+          <w:noProof/>
+        </w:rPr>
         <w:lastRenderedPageBreak/>
-        <w:t>Kies voor “Add New StorageZone Controller”.</w:t>
-      </w:r>
-    </w:p>
-    <w:p>
-      <w:pPr>
-        <w:rPr>
-          <w:rFonts w:ascii="Times New Roman" w:hAnsi="Times New Roman" w:cs="Times New Roman"/>
-          <w:lang w:val="nl-BE"/>
-        </w:rPr>
-      </w:pPr>
-      <w:r>
-        <w:rPr>
-          <w:rFonts w:ascii="Times New Roman" w:hAnsi="Times New Roman" w:cs="Times New Roman"/>
-          <w:lang w:val="nl-BE"/>
-        </w:rPr>
-        <w:t>Voorzie het IP-adres van de StorageZone Controller server.</w:t>
-      </w:r>
-    </w:p>
-    <w:p>
-      <w:pPr>
-        <w:rPr>
-          <w:rFonts w:ascii="Times New Roman" w:hAnsi="Times New Roman" w:cs="Times New Roman"/>
-          <w:lang w:val="nl-BE"/>
-        </w:rPr>
-      </w:pPr>
-      <w:r>
-        <w:rPr>
-          <w:rFonts w:ascii="Times New Roman" w:hAnsi="Times New Roman" w:cs="Times New Roman"/>
-          <w:lang w:val="nl-BE"/>
-        </w:rPr>
-        <w:t xml:space="preserve">Volgens de beste praktijken wordt er gekozen voor HTTPS over poort 443. Hou er rekening mee dat in dit geval een certificaat moet voorzien worden op de StorageController server (in </w:t>
-      </w:r>
-      <w:r>
-        <w:rPr>
-          <w:rFonts w:ascii="Times New Roman" w:hAnsi="Times New Roman" w:cs="Times New Roman"/>
-          <w:lang w:val="nl-BE"/>
-        </w:rPr>
-        <w:t>de IIS-Manager</w:t>
-      </w:r>
-      <w:r>
-        <w:rPr>
-          <w:rFonts w:ascii="Times New Roman" w:hAnsi="Times New Roman" w:cs="Times New Roman"/>
-          <w:lang w:val="nl-BE"/>
-        </w:rPr>
-        <w:t xml:space="preserve">). Dat certificaat mag zelf </w:t>
-      </w:r>
-      <w:r>
-        <w:rPr>
-          <w:rFonts w:ascii="Times New Roman" w:hAnsi="Times New Roman" w:cs="Times New Roman"/>
-          <w:lang w:val="nl-BE"/>
-        </w:rPr>
-        <w:t>gesigneerd</w:t>
-      </w:r>
-      <w:r>
-        <w:rPr>
-          <w:rFonts w:ascii="Times New Roman" w:hAnsi="Times New Roman" w:cs="Times New Roman"/>
-          <w:lang w:val="nl-BE"/>
-        </w:rPr>
-        <w:t xml:space="preserve"> zijn.</w:t>
-      </w:r>
-    </w:p>
-    <w:p>
-      <w:pPr>
-        <w:rPr>
-          <w:rFonts w:ascii="Times New Roman" w:hAnsi="Times New Roman" w:cs="Times New Roman"/>
-          <w:lang w:val="nl-BE"/>
-        </w:rPr>
-      </w:pPr>
-    </w:p>
-    <w:p>
-      <w:pPr>
-        <w:pStyle w:val="Heading3"/>
-        <w:rPr>
-          <w:lang w:val="nl-BE"/>
-        </w:rPr>
-      </w:pPr>
-      <w:r>
-        <w:rPr>
-          <w:lang w:val="nl-BE"/>
-        </w:rPr>
         <w:drawing>
           <wp:anchor distT="0" distB="0" distL="114300" distR="114300" simplePos="0" relativeHeight="251669504" behindDoc="0" locked="0" layoutInCell="1" allowOverlap="1" wp14:anchorId="6DCF05E3" wp14:editId="3A21D020">
             <wp:simplePos x="0" y="0"/>
@@ -1153,130 +1280,130 @@
           <w:rFonts w:ascii="Times New Roman" w:hAnsi="Times New Roman" w:cs="Times New Roman"/>
           <w:lang w:val="nl-BE"/>
         </w:rPr>
+        <w:t xml:space="preserve">Kies voor “Configure New” </w:t>
+      </w:r>
+      <w:r>
+        <w:rPr>
+          <w:rFonts w:ascii="Times New Roman" w:hAnsi="Times New Roman" w:cs="Times New Roman"/>
+          <w:lang w:val="nl-BE"/>
+        </w:rPr>
+        <w:t>bij het instellen van</w:t>
+      </w:r>
+      <w:r>
+        <w:rPr>
+          <w:rFonts w:ascii="Times New Roman" w:hAnsi="Times New Roman" w:cs="Times New Roman"/>
+          <w:lang w:val="nl-BE"/>
+        </w:rPr>
+        <w:t xml:space="preserve"> de LDAP-authenticatie.</w:t>
+      </w:r>
+    </w:p>
+    <w:p>
+      <w:pPr>
+        <w:rPr>
+          <w:rFonts w:ascii="Times New Roman" w:hAnsi="Times New Roman" w:cs="Times New Roman"/>
+          <w:lang w:val="nl-BE"/>
+        </w:rPr>
+      </w:pPr>
+      <w:r>
+        <w:rPr>
+          <w:rFonts w:ascii="Times New Roman" w:hAnsi="Times New Roman" w:cs="Times New Roman"/>
+          <w:lang w:val="nl-BE"/>
+        </w:rPr>
+        <w:t xml:space="preserve">Geef </w:t>
+      </w:r>
+      <w:r>
+        <w:rPr>
+          <w:rFonts w:ascii="Times New Roman" w:hAnsi="Times New Roman" w:cs="Times New Roman"/>
+          <w:lang w:val="nl-BE"/>
+        </w:rPr>
+        <w:t xml:space="preserve">een IP-adres op voor de AAA-VS, </w:t>
+      </w:r>
+      <w:r>
+        <w:rPr>
+          <w:rFonts w:ascii="Times New Roman" w:hAnsi="Times New Roman" w:cs="Times New Roman"/>
+          <w:lang w:val="nl-BE"/>
+        </w:rPr>
+        <w:t>de keuze van het IP-adres voor de AAA-VS is van weinig belang zolang het niet in gebruik is.</w:t>
+      </w:r>
+    </w:p>
+    <w:p>
+      <w:pPr>
+        <w:rPr>
+          <w:rFonts w:ascii="Times New Roman" w:hAnsi="Times New Roman" w:cs="Times New Roman"/>
+          <w:lang w:val="nl-BE"/>
+        </w:rPr>
+      </w:pPr>
+      <w:r>
+        <w:rPr>
+          <w:rFonts w:ascii="Times New Roman" w:hAnsi="Times New Roman" w:cs="Times New Roman"/>
+          <w:lang w:val="nl-BE"/>
+        </w:rPr>
+        <w:t xml:space="preserve">Geef het IP-adres van de lokale AD-server op (dat mag een primaire of secundaire </w:t>
+      </w:r>
+      <w:r>
+        <w:rPr>
+          <w:rFonts w:ascii="Times New Roman" w:hAnsi="Times New Roman" w:cs="Times New Roman"/>
+          <w:lang w:val="nl-BE"/>
+        </w:rPr>
+        <w:t xml:space="preserve">server </w:t>
+      </w:r>
+      <w:r>
+        <w:rPr>
+          <w:rFonts w:ascii="Times New Roman" w:hAnsi="Times New Roman" w:cs="Times New Roman"/>
+          <w:lang w:val="nl-BE"/>
+        </w:rPr>
+        <w:t>zijn).</w:t>
+      </w:r>
+    </w:p>
+    <w:p>
+      <w:pPr>
+        <w:rPr>
+          <w:rFonts w:ascii="Times New Roman" w:hAnsi="Times New Roman" w:cs="Times New Roman"/>
+          <w:lang w:val="nl-BE"/>
+        </w:rPr>
+      </w:pPr>
+      <w:r>
+        <w:rPr>
+          <w:rFonts w:ascii="Times New Roman" w:hAnsi="Times New Roman" w:cs="Times New Roman"/>
+          <w:lang w:val="nl-BE"/>
+        </w:rPr>
+        <w:t>Geef</w:t>
+      </w:r>
+      <w:r>
+        <w:rPr>
+          <w:rFonts w:ascii="Times New Roman" w:hAnsi="Times New Roman" w:cs="Times New Roman"/>
+          <w:lang w:val="nl-BE"/>
+        </w:rPr>
+        <w:t xml:space="preserve"> de correcte poort</w:t>
+      </w:r>
+      <w:r>
+        <w:rPr>
+          <w:rFonts w:ascii="Times New Roman" w:hAnsi="Times New Roman" w:cs="Times New Roman"/>
+          <w:lang w:val="nl-BE"/>
+        </w:rPr>
+        <w:t xml:space="preserve"> op</w:t>
+      </w:r>
+      <w:r>
+        <w:rPr>
+          <w:rFonts w:ascii="Times New Roman" w:hAnsi="Times New Roman" w:cs="Times New Roman"/>
+          <w:lang w:val="nl-BE"/>
+        </w:rPr>
+        <w:t xml:space="preserve"> waarover het AD-verkeer intern verloopt (standaard is dat 389).</w:t>
+      </w:r>
+    </w:p>
+    <w:p>
+      <w:pPr>
+        <w:rPr>
+          <w:rFonts w:ascii="Times New Roman" w:hAnsi="Times New Roman" w:cs="Times New Roman"/>
+          <w:lang w:val="nl-BE"/>
+        </w:rPr>
+      </w:pPr>
+      <w:r>
+        <w:rPr>
+          <w:rFonts w:ascii="Times New Roman" w:hAnsi="Times New Roman" w:cs="Times New Roman"/>
+          <w:lang w:val="nl-BE"/>
+        </w:rPr>
         <w:lastRenderedPageBreak/>
-        <w:t xml:space="preserve">Kies voor “Configure New” </w:t>
-      </w:r>
-      <w:r>
-        <w:rPr>
-          <w:rFonts w:ascii="Times New Roman" w:hAnsi="Times New Roman" w:cs="Times New Roman"/>
-          <w:lang w:val="nl-BE"/>
-        </w:rPr>
-        <w:t>bij het instellen van</w:t>
-      </w:r>
-      <w:r>
-        <w:rPr>
-          <w:rFonts w:ascii="Times New Roman" w:hAnsi="Times New Roman" w:cs="Times New Roman"/>
-          <w:lang w:val="nl-BE"/>
-        </w:rPr>
-        <w:t xml:space="preserve"> de LDAP-authenticatie.</w:t>
-      </w:r>
-    </w:p>
-    <w:p>
-      <w:pPr>
-        <w:rPr>
-          <w:rFonts w:ascii="Times New Roman" w:hAnsi="Times New Roman" w:cs="Times New Roman"/>
-          <w:lang w:val="nl-BE"/>
-        </w:rPr>
-      </w:pPr>
-      <w:r>
-        <w:rPr>
-          <w:rFonts w:ascii="Times New Roman" w:hAnsi="Times New Roman" w:cs="Times New Roman"/>
-          <w:lang w:val="nl-BE"/>
-        </w:rPr>
-        <w:t xml:space="preserve">Geef </w:t>
-      </w:r>
-      <w:r>
-        <w:rPr>
-          <w:rFonts w:ascii="Times New Roman" w:hAnsi="Times New Roman" w:cs="Times New Roman"/>
-          <w:lang w:val="nl-BE"/>
-        </w:rPr>
-        <w:t xml:space="preserve">een IP-adres op voor de AAA-VS, </w:t>
-      </w:r>
-      <w:r>
-        <w:rPr>
-          <w:rFonts w:ascii="Times New Roman" w:hAnsi="Times New Roman" w:cs="Times New Roman"/>
-          <w:lang w:val="nl-BE"/>
-        </w:rPr>
-        <w:t>de keuze van het IP-adres voor de AAA-VS is van weinig belang zolang het niet in gebruik is.</w:t>
-      </w:r>
-    </w:p>
-    <w:p>
-      <w:pPr>
-        <w:rPr>
-          <w:rFonts w:ascii="Times New Roman" w:hAnsi="Times New Roman" w:cs="Times New Roman"/>
-          <w:lang w:val="nl-BE"/>
-        </w:rPr>
-      </w:pPr>
-      <w:r>
-        <w:rPr>
-          <w:rFonts w:ascii="Times New Roman" w:hAnsi="Times New Roman" w:cs="Times New Roman"/>
-          <w:lang w:val="nl-BE"/>
-        </w:rPr>
-        <w:t xml:space="preserve">Geef het IP-adres van de lokale AD-server op (dat mag een primaire of secundaire </w:t>
-      </w:r>
-      <w:r>
-        <w:rPr>
-          <w:rFonts w:ascii="Times New Roman" w:hAnsi="Times New Roman" w:cs="Times New Roman"/>
-          <w:lang w:val="nl-BE"/>
-        </w:rPr>
-        <w:t xml:space="preserve">server </w:t>
-      </w:r>
-      <w:r>
-        <w:rPr>
-          <w:rFonts w:ascii="Times New Roman" w:hAnsi="Times New Roman" w:cs="Times New Roman"/>
-          <w:lang w:val="nl-BE"/>
-        </w:rPr>
-        <w:t>zijn).</w:t>
-      </w:r>
-    </w:p>
-    <w:p>
-      <w:pPr>
-        <w:rPr>
-          <w:rFonts w:ascii="Times New Roman" w:hAnsi="Times New Roman" w:cs="Times New Roman"/>
-          <w:lang w:val="nl-BE"/>
-        </w:rPr>
-      </w:pPr>
-      <w:r>
-        <w:rPr>
-          <w:rFonts w:ascii="Times New Roman" w:hAnsi="Times New Roman" w:cs="Times New Roman"/>
-          <w:lang w:val="nl-BE"/>
-        </w:rPr>
-        <w:t>Geef</w:t>
-      </w:r>
-      <w:r>
-        <w:rPr>
-          <w:rFonts w:ascii="Times New Roman" w:hAnsi="Times New Roman" w:cs="Times New Roman"/>
-          <w:lang w:val="nl-BE"/>
-        </w:rPr>
-        <w:t xml:space="preserve"> de correcte poort</w:t>
-      </w:r>
-      <w:r>
-        <w:rPr>
-          <w:rFonts w:ascii="Times New Roman" w:hAnsi="Times New Roman" w:cs="Times New Roman"/>
-          <w:lang w:val="nl-BE"/>
-        </w:rPr>
-        <w:t xml:space="preserve"> op</w:t>
-      </w:r>
-      <w:r>
-        <w:rPr>
-          <w:rFonts w:ascii="Times New Roman" w:hAnsi="Times New Roman" w:cs="Times New Roman"/>
-          <w:lang w:val="nl-BE"/>
-        </w:rPr>
-        <w:t xml:space="preserve"> waarover het AD-verkeer intern verloopt (standaard is dat 389).</w:t>
-      </w:r>
-    </w:p>
-    <w:p>
-      <w:pPr>
-        <w:rPr>
-          <w:rFonts w:ascii="Times New Roman" w:hAnsi="Times New Roman" w:cs="Times New Roman"/>
-          <w:lang w:val="nl-BE"/>
-        </w:rPr>
-      </w:pPr>
-      <w:r>
-        <w:rPr>
-          <w:rFonts w:ascii="Times New Roman" w:hAnsi="Times New Roman" w:cs="Times New Roman"/>
-          <w:lang w:val="nl-BE"/>
-        </w:rPr>
         <w:t>Geef het SSO-domein op, standaard zal dat hetzelfde zijn als het AD-domein.</w:t>
       </w:r>
     </w:p>
@@ -1511,9 +1638,47 @@
           <v:shape id="_x0000_i1025" type="#_x0000_t75" style="width:468.3pt;height:22.45pt" o:ole="">
             <v:imagedata r:id="rId13" o:title=""/>
           </v:shape>
-          <o:OLEObject Type="Embed" ProgID="Word.OpenDocumentText.12" ShapeID="_x0000_i1025" DrawAspect="Content" ObjectID="_1586264799" r:id="rId14"/>
+          <o:OLEObject Type="Embed" ProgID="Word.OpenDocumentText.12" ShapeID="_x0000_i1025" DrawAspect="Content" ObjectID="_1587286934" r:id="rId14"/>
         </w:object>
       </w:r>
+    </w:p>
+    <w:p>
+      <w:pPr>
+        <w:rPr>
+          <w:rFonts w:ascii="Times New Roman" w:hAnsi="Times New Roman" w:cs="Times New Roman"/>
+          <w:lang w:val="nl-BE"/>
+        </w:rPr>
+      </w:pPr>
+      <w:r>
+        <w:rPr>
+          <w:rFonts w:ascii="Times New Roman" w:hAnsi="Times New Roman" w:cs="Times New Roman"/>
+          <w:lang w:val="nl-BE"/>
+        </w:rPr>
+        <w:t>Klik op volgende.</w:t>
+      </w:r>
+    </w:p>
+    <w:p>
+      <w:pPr>
+        <w:rPr>
+          <w:rFonts w:ascii="Times New Roman" w:hAnsi="Times New Roman" w:cs="Times New Roman"/>
+          <w:lang w:val="nl-BE"/>
+        </w:rPr>
+      </w:pPr>
+      <w:r>
+        <w:rPr>
+          <w:rFonts w:ascii="Times New Roman" w:hAnsi="Times New Roman" w:cs="Times New Roman"/>
+          <w:lang w:val="nl-BE"/>
+        </w:rPr>
+        <w:t>Klik op finish.</w:t>
+      </w:r>
+    </w:p>
+    <w:p>
+      <w:pPr>
+        <w:rPr>
+          <w:rFonts w:ascii="Times New Roman" w:hAnsi="Times New Roman" w:cs="Times New Roman"/>
+          <w:lang w:val="nl-BE"/>
+        </w:rPr>
+      </w:pPr>
     </w:p>
     <w:p>
       <w:pPr>
@@ -1642,7 +1807,7 @@
       </w:r>
       <w:r>
         <w:rPr>
-          <w:lang w:val="nl-BE"/>
+          <w:noProof/>
         </w:rPr>
         <w:drawing>
           <wp:anchor distT="0" distB="0" distL="114300" distR="114300" simplePos="0" relativeHeight="251671552" behindDoc="0" locked="0" layoutInCell="1" allowOverlap="1" wp14:anchorId="6A119373" wp14:editId="3F5288AE">
@@ -1881,7 +2046,7 @@
       </w:r>
       <w:r>
         <w:rPr>
-          <w:lang w:val="nl-BE"/>
+          <w:noProof/>
         </w:rPr>
         <w:drawing>
           <wp:anchor distT="0" distB="0" distL="114300" distR="114300" simplePos="0" relativeHeight="251673600" behindDoc="0" locked="0" layoutInCell="1" allowOverlap="1" wp14:anchorId="11A43D23" wp14:editId="64CA230E">
@@ -2074,7 +2239,7 @@
       </w:r>
       <w:r>
         <w:rPr>
-          <w:lang w:val="nl-BE"/>
+          <w:noProof/>
         </w:rPr>
         <w:drawing>
           <wp:anchor distT="0" distB="0" distL="114300" distR="114300" simplePos="0" relativeHeight="251675648" behindDoc="0" locked="0" layoutInCell="1" allowOverlap="1" wp14:anchorId="1338C648" wp14:editId="041B6531">
@@ -2235,10 +2400,10 @@
       </w:r>
       <w:r>
         <w:rPr>
-          <w:lang w:val="nl-BE"/>
+          <w:noProof/>
         </w:rPr>
         <w:drawing>
-          <wp:anchor distT="0" distB="0" distL="114300" distR="114300" simplePos="0" relativeHeight="251677696" behindDoc="0" locked="0" layoutInCell="1" allowOverlap="1" wp14:anchorId="48D57C7A" wp14:editId="4115234C">
+          <wp:anchor distT="0" distB="0" distL="114300" distR="114300" simplePos="0" relativeHeight="251677696" behindDoc="0" locked="0" layoutInCell="1" allowOverlap="1" wp14:anchorId="69B79E6A" wp14:editId="44453FDE">
             <wp:simplePos x="0" y="0"/>
             <wp:positionH relativeFrom="column">
               <wp:posOffset>0</wp:posOffset>
@@ -2550,6 +2715,94 @@
           <w:lang w:val="nl-BE"/>
         </w:rPr>
       </w:pPr>
+    </w:p>
+    <w:p>
+      <w:pPr>
+        <w:rPr>
+          <w:rFonts w:ascii="Times New Roman" w:hAnsi="Times New Roman" w:cs="Times New Roman"/>
+          <w:lang w:val="nl-BE"/>
+        </w:rPr>
+      </w:pPr>
+      <w:r>
+        <w:rPr>
+          <w:rFonts w:ascii="Times New Roman" w:hAnsi="Times New Roman" w:cs="Times New Roman"/>
+          <w:noProof/>
+        </w:rPr>
+        <w:lastRenderedPageBreak/>
+        <w:drawing>
+          <wp:anchor distT="0" distB="0" distL="114300" distR="114300" simplePos="0" relativeHeight="251679744" behindDoc="0" locked="0" layoutInCell="1" allowOverlap="1" wp14:anchorId="2A37A133" wp14:editId="332FF5D3">
+            <wp:simplePos x="0" y="0"/>
+            <wp:positionH relativeFrom="column">
+              <wp:posOffset>94488</wp:posOffset>
+            </wp:positionH>
+            <wp:positionV relativeFrom="paragraph">
+              <wp:posOffset>0</wp:posOffset>
+            </wp:positionV>
+            <wp:extent cx="3410585" cy="2618740"/>
+            <wp:effectExtent l="0" t="0" r="0" b="0"/>
+            <wp:wrapTopAndBottom/>
+            <wp:docPr id="5" name="Picture 5" descr="C:\Users\Stagair1\Documents\Stage_en_BP_2018\documentatie\NetScaler\NetScaler Config afbeeldingen\Cipher_group_optimal.png"/>
+            <wp:cNvGraphicFramePr>
+              <a:graphicFrameLocks xmlns:a="http://schemas.openxmlformats.org/drawingml/2006/main" noChangeAspect="1"/>
+            </wp:cNvGraphicFramePr>
+            <a:graphic xmlns:a="http://schemas.openxmlformats.org/drawingml/2006/main">
+              <a:graphicData uri="http://schemas.openxmlformats.org/drawingml/2006/picture">
+                <pic:pic xmlns:pic="http://schemas.openxmlformats.org/drawingml/2006/picture">
+                  <pic:nvPicPr>
+                    <pic:cNvPr id="0" name="Picture 3" descr="C:\Users\Stagair1\Documents\Stage_en_BP_2018\documentatie\NetScaler\NetScaler Config afbeeldingen\Cipher_group_optimal.png"/>
+                    <pic:cNvPicPr>
+                      <a:picLocks noChangeAspect="1" noChangeArrowheads="1"/>
+                    </pic:cNvPicPr>
+                  </pic:nvPicPr>
+                  <pic:blipFill rotWithShape="1">
+                    <a:blip r:embed="rId19">
+                      <a:extLst>
+                        <a:ext uri="{28A0092B-C50C-407E-A947-70E740481C1C}">
+                          <a14:useLocalDpi xmlns:a14="http://schemas.microsoft.com/office/drawing/2010/main" val="0"/>
+                        </a:ext>
+                      </a:extLst>
+                    </a:blip>
+                    <a:srcRect b="45778"/>
+                    <a:stretch/>
+                  </pic:blipFill>
+                  <pic:spPr bwMode="auto">
+                    <a:xfrm>
+                      <a:off x="0" y="0"/>
+                      <a:ext cx="3410585" cy="2618740"/>
+                    </a:xfrm>
+                    <a:prstGeom prst="rect">
+                      <a:avLst/>
+                    </a:prstGeom>
+                    <a:noFill/>
+                    <a:ln>
+                      <a:noFill/>
+                    </a:ln>
+                    <a:extLst>
+                      <a:ext uri="{53640926-AAD7-44D8-BBD7-CCE9431645EC}">
+                        <a14:shadowObscured xmlns:a14="http://schemas.microsoft.com/office/drawing/2010/main"/>
+                      </a:ext>
+                    </a:extLst>
+                  </pic:spPr>
+                </pic:pic>
+              </a:graphicData>
+            </a:graphic>
+            <wp14:sizeRelH relativeFrom="page">
+              <wp14:pctWidth>0</wp14:pctWidth>
+            </wp14:sizeRelH>
+            <wp14:sizeRelV relativeFrom="page">
+              <wp14:pctHeight>0</wp14:pctHeight>
+            </wp14:sizeRelV>
+          </wp:anchor>
+        </w:drawing>
+      </w:r>
+    </w:p>
+    <w:p>
+      <w:pPr>
+        <w:rPr>
+          <w:rFonts w:ascii="Times New Roman" w:hAnsi="Times New Roman" w:cs="Times New Roman"/>
+          <w:lang w:val="nl-BE"/>
+        </w:rPr>
+      </w:pPr>
       <w:r>
         <w:rPr>
           <w:rFonts w:ascii="Times New Roman" w:hAnsi="Times New Roman" w:cs="Times New Roman"/>
@@ -2562,15 +2815,124 @@
       <w:pPr>
         <w:rPr>
           <w:rFonts w:ascii="Times New Roman" w:hAnsi="Times New Roman" w:cs="Times New Roman"/>
-          <w:lang w:val="nl-BE"/>
-        </w:rPr>
-      </w:pPr>
-      <w:r>
-        <w:rPr>
-          <w:rFonts w:ascii="Times New Roman" w:hAnsi="Times New Roman" w:cs="Times New Roman"/>
-          <w:lang w:val="nl-BE"/>
-        </w:rPr>
-        <w:t>Voeg een nieuwe Cipher groep toe door op de ‘Add’ knop te drukken.</w:t>
+          <w:b/>
+          <w:lang w:val="nl-BE"/>
+        </w:rPr>
+      </w:pPr>
+      <w:r>
+        <w:rPr>
+          <w:rFonts w:ascii="Times New Roman" w:hAnsi="Times New Roman" w:cs="Times New Roman"/>
+          <w:b/>
+          <w:noProof/>
+        </w:rPr>
+        <w:drawing>
+          <wp:anchor distT="0" distB="0" distL="114300" distR="114300" simplePos="0" relativeHeight="251685888" behindDoc="0" locked="0" layoutInCell="1" allowOverlap="1">
+            <wp:simplePos x="0" y="0"/>
+            <wp:positionH relativeFrom="column">
+              <wp:posOffset>0</wp:posOffset>
+            </wp:positionH>
+            <wp:positionV relativeFrom="paragraph">
+              <wp:posOffset>278130</wp:posOffset>
+            </wp:positionV>
+            <wp:extent cx="5937885" cy="4206240"/>
+            <wp:effectExtent l="0" t="0" r="5715" b="3810"/>
+            <wp:wrapTopAndBottom/>
+            <wp:docPr id="14" name="Picture 14" descr="C:\Users\Stagair1\Documents\Stage_en_BP_2018\documentatie\NetScaler\NetScaler Config afbeeldingen\Cipher_group_add.png"/>
+            <wp:cNvGraphicFramePr>
+              <a:graphicFrameLocks xmlns:a="http://schemas.openxmlformats.org/drawingml/2006/main" noChangeAspect="1"/>
+            </wp:cNvGraphicFramePr>
+            <a:graphic xmlns:a="http://schemas.openxmlformats.org/drawingml/2006/main">
+              <a:graphicData uri="http://schemas.openxmlformats.org/drawingml/2006/picture">
+                <pic:pic xmlns:pic="http://schemas.openxmlformats.org/drawingml/2006/picture">
+                  <pic:nvPicPr>
+                    <pic:cNvPr id="0" name="Picture 7" descr="C:\Users\Stagair1\Documents\Stage_en_BP_2018\documentatie\NetScaler\NetScaler Config afbeeldingen\Cipher_group_add.png"/>
+                    <pic:cNvPicPr>
+                      <a:picLocks noChangeAspect="1" noChangeArrowheads="1"/>
+                    </pic:cNvPicPr>
+                  </pic:nvPicPr>
+                  <pic:blipFill>
+                    <a:blip r:embed="rId20">
+                      <a:extLst>
+                        <a:ext uri="{28A0092B-C50C-407E-A947-70E740481C1C}">
+                          <a14:useLocalDpi xmlns:a14="http://schemas.microsoft.com/office/drawing/2010/main" val="0"/>
+                        </a:ext>
+                      </a:extLst>
+                    </a:blip>
+                    <a:srcRect/>
+                    <a:stretch>
+                      <a:fillRect/>
+                    </a:stretch>
+                  </pic:blipFill>
+                  <pic:spPr bwMode="auto">
+                    <a:xfrm>
+                      <a:off x="0" y="0"/>
+                      <a:ext cx="5937885" cy="4206240"/>
+                    </a:xfrm>
+                    <a:prstGeom prst="rect">
+                      <a:avLst/>
+                    </a:prstGeom>
+                    <a:noFill/>
+                    <a:ln>
+                      <a:noFill/>
+                    </a:ln>
+                  </pic:spPr>
+                </pic:pic>
+              </a:graphicData>
+            </a:graphic>
+            <wp14:sizeRelH relativeFrom="page">
+              <wp14:pctWidth>0</wp14:pctWidth>
+            </wp14:sizeRelH>
+            <wp14:sizeRelV relativeFrom="page">
+              <wp14:pctHeight>0</wp14:pctHeight>
+            </wp14:sizeRelV>
+          </wp:anchor>
+        </w:drawing>
+      </w:r>
+    </w:p>
+    <w:p>
+      <w:pPr>
+        <w:rPr>
+          <w:rFonts w:ascii="Times New Roman" w:hAnsi="Times New Roman" w:cs="Times New Roman"/>
+          <w:lang w:val="nl-BE"/>
+        </w:rPr>
+      </w:pPr>
+    </w:p>
+    <w:p>
+      <w:pPr>
+        <w:rPr>
+          <w:rFonts w:ascii="Times New Roman" w:hAnsi="Times New Roman" w:cs="Times New Roman"/>
+          <w:lang w:val="nl-BE"/>
+        </w:rPr>
+      </w:pPr>
+    </w:p>
+    <w:p>
+      <w:pPr>
+        <w:rPr>
+          <w:rFonts w:ascii="Times New Roman" w:hAnsi="Times New Roman" w:cs="Times New Roman"/>
+          <w:lang w:val="nl-BE"/>
+        </w:rPr>
+      </w:pPr>
+      <w:r>
+        <w:rPr>
+          <w:rFonts w:ascii="Times New Roman" w:hAnsi="Times New Roman" w:cs="Times New Roman"/>
+          <w:lang w:val="nl-BE"/>
+        </w:rPr>
+        <w:lastRenderedPageBreak/>
+        <w:t>Voeg een ni</w:t>
+      </w:r>
+      <w:r>
+        <w:rPr>
+          <w:rFonts w:ascii="Times New Roman" w:hAnsi="Times New Roman" w:cs="Times New Roman"/>
+          <w:lang w:val="nl-BE"/>
+        </w:rPr>
+        <w:t>euwe Cipher groep toe</w:t>
+      </w:r>
+      <w:r>
+        <w:rPr>
+          <w:rFonts w:ascii="Times New Roman" w:hAnsi="Times New Roman" w:cs="Times New Roman"/>
+          <w:lang w:val="nl-BE"/>
+        </w:rPr>
+        <w:t>.</w:t>
       </w:r>
     </w:p>
     <w:p>
@@ -2600,8 +2962,92 @@
           <w:rFonts w:ascii="Times New Roman" w:hAnsi="Times New Roman" w:cs="Times New Roman"/>
           <w:lang w:val="nl-BE"/>
         </w:rPr>
-        <w:t>Begin met het toevoegen van Cipher suites door op de ‘Add’ knop te drukken.</w:t>
-      </w:r>
+        <w:t>Begin met het toevoegen van Cipher suites.</w:t>
+      </w:r>
+    </w:p>
+    <w:p>
+      <w:pPr>
+        <w:rPr>
+          <w:rFonts w:ascii="Times New Roman" w:hAnsi="Times New Roman" w:cs="Times New Roman"/>
+          <w:lang w:val="nl-BE"/>
+        </w:rPr>
+      </w:pPr>
+      <w:r>
+        <w:rPr>
+          <w:rFonts w:ascii="Times New Roman" w:hAnsi="Times New Roman" w:cs="Times New Roman"/>
+          <w:noProof/>
+        </w:rPr>
+        <w:drawing>
+          <wp:anchor distT="0" distB="0" distL="114300" distR="114300" simplePos="0" relativeHeight="251683840" behindDoc="0" locked="0" layoutInCell="1" allowOverlap="1">
+            <wp:simplePos x="0" y="0"/>
+            <wp:positionH relativeFrom="column">
+              <wp:posOffset>0</wp:posOffset>
+            </wp:positionH>
+            <wp:positionV relativeFrom="paragraph">
+              <wp:posOffset>278130</wp:posOffset>
+            </wp:positionV>
+            <wp:extent cx="5937250" cy="5106035"/>
+            <wp:effectExtent l="0" t="0" r="6350" b="0"/>
+            <wp:wrapTopAndBottom/>
+            <wp:docPr id="13" name="Picture 13" descr="C:\Users\Stagair1\Documents\Stage_en_BP_2018\documentatie\NetScaler\NetScaler Config afbeeldingen\Cipher_group_suites.png"/>
+            <wp:cNvGraphicFramePr>
+              <a:graphicFrameLocks xmlns:a="http://schemas.openxmlformats.org/drawingml/2006/main" noChangeAspect="1"/>
+            </wp:cNvGraphicFramePr>
+            <a:graphic xmlns:a="http://schemas.openxmlformats.org/drawingml/2006/main">
+              <a:graphicData uri="http://schemas.openxmlformats.org/drawingml/2006/picture">
+                <pic:pic xmlns:pic="http://schemas.openxmlformats.org/drawingml/2006/picture">
+                  <pic:nvPicPr>
+                    <pic:cNvPr id="0" name="Picture 6" descr="C:\Users\Stagair1\Documents\Stage_en_BP_2018\documentatie\NetScaler\NetScaler Config afbeeldingen\Cipher_group_suites.png"/>
+                    <pic:cNvPicPr>
+                      <a:picLocks noChangeAspect="1" noChangeArrowheads="1"/>
+                    </pic:cNvPicPr>
+                  </pic:nvPicPr>
+                  <pic:blipFill>
+                    <a:blip r:embed="rId21">
+                      <a:extLst>
+                        <a:ext uri="{28A0092B-C50C-407E-A947-70E740481C1C}">
+                          <a14:useLocalDpi xmlns:a14="http://schemas.microsoft.com/office/drawing/2010/main" val="0"/>
+                        </a:ext>
+                      </a:extLst>
+                    </a:blip>
+                    <a:srcRect/>
+                    <a:stretch>
+                      <a:fillRect/>
+                    </a:stretch>
+                  </pic:blipFill>
+                  <pic:spPr bwMode="auto">
+                    <a:xfrm>
+                      <a:off x="0" y="0"/>
+                      <a:ext cx="5937250" cy="5106035"/>
+                    </a:xfrm>
+                    <a:prstGeom prst="rect">
+                      <a:avLst/>
+                    </a:prstGeom>
+                    <a:noFill/>
+                    <a:ln>
+                      <a:noFill/>
+                    </a:ln>
+                  </pic:spPr>
+                </pic:pic>
+              </a:graphicData>
+            </a:graphic>
+            <wp14:sizeRelH relativeFrom="page">
+              <wp14:pctWidth>0</wp14:pctWidth>
+            </wp14:sizeRelH>
+            <wp14:sizeRelV relativeFrom="page">
+              <wp14:pctHeight>0</wp14:pctHeight>
+            </wp14:sizeRelV>
+          </wp:anchor>
+        </w:drawing>
+      </w:r>
+    </w:p>
+    <w:p>
+      <w:pPr>
+        <w:rPr>
+          <w:rFonts w:ascii="Times New Roman" w:hAnsi="Times New Roman" w:cs="Times New Roman"/>
+          <w:lang w:val="nl-BE"/>
+        </w:rPr>
+      </w:pPr>
     </w:p>
     <w:p>
       <w:pPr>
@@ -2625,28 +3071,119 @@
           <w:lang w:val="nl-BE"/>
         </w:rPr>
       </w:pPr>
-    </w:p>
-    <w:p>
-      <w:pPr>
-        <w:rPr>
-          <w:rFonts w:ascii="Times New Roman" w:hAnsi="Times New Roman" w:cs="Times New Roman"/>
-          <w:lang w:val="nl-BE"/>
-        </w:rPr>
-      </w:pPr>
-    </w:p>
-    <w:p>
-      <w:pPr>
-        <w:rPr>
-          <w:rFonts w:ascii="Times New Roman" w:hAnsi="Times New Roman" w:cs="Times New Roman"/>
-          <w:lang w:val="nl-BE"/>
-        </w:rPr>
-      </w:pPr>
-      <w:r>
-        <w:rPr>
-          <w:rFonts w:ascii="Times New Roman" w:hAnsi="Times New Roman" w:cs="Times New Roman"/>
-          <w:lang w:val="nl-BE"/>
+      <w:r>
+        <w:rPr>
+          <w:rFonts w:ascii="Times New Roman" w:hAnsi="Times New Roman" w:cs="Times New Roman"/>
+          <w:noProof/>
         </w:rPr>
         <w:lastRenderedPageBreak/>
+        <w:drawing>
+          <wp:anchor distT="0" distB="0" distL="114300" distR="114300" simplePos="0" relativeHeight="251687936" behindDoc="0" locked="0" layoutInCell="1" allowOverlap="1">
+            <wp:simplePos x="0" y="0"/>
+            <wp:positionH relativeFrom="column">
+              <wp:posOffset>0</wp:posOffset>
+            </wp:positionH>
+            <wp:positionV relativeFrom="paragraph">
+              <wp:posOffset>278130</wp:posOffset>
+            </wp:positionV>
+            <wp:extent cx="4001135" cy="3867785"/>
+            <wp:effectExtent l="0" t="0" r="0" b="0"/>
+            <wp:wrapTopAndBottom/>
+            <wp:docPr id="15" name="Picture 15" descr="C:\Users\Stagair1\Documents\Stage_en_BP_2018\documentatie\NetScaler\NetScaler Config afbeeldingen\Cipher_group_link.png"/>
+            <wp:cNvGraphicFramePr>
+              <a:graphicFrameLocks xmlns:a="http://schemas.openxmlformats.org/drawingml/2006/main" noChangeAspect="1"/>
+            </wp:cNvGraphicFramePr>
+            <a:graphic xmlns:a="http://schemas.openxmlformats.org/drawingml/2006/main">
+              <a:graphicData uri="http://schemas.openxmlformats.org/drawingml/2006/picture">
+                <pic:pic xmlns:pic="http://schemas.openxmlformats.org/drawingml/2006/picture">
+                  <pic:nvPicPr>
+                    <pic:cNvPr id="0" name="Picture 8" descr="C:\Users\Stagair1\Documents\Stage_en_BP_2018\documentatie\NetScaler\NetScaler Config afbeeldingen\Cipher_group_link.png"/>
+                    <pic:cNvPicPr>
+                      <a:picLocks noChangeAspect="1" noChangeArrowheads="1"/>
+                    </pic:cNvPicPr>
+                  </pic:nvPicPr>
+                  <pic:blipFill>
+                    <a:blip r:embed="rId22">
+                      <a:extLst>
+                        <a:ext uri="{28A0092B-C50C-407E-A947-70E740481C1C}">
+                          <a14:useLocalDpi xmlns:a14="http://schemas.microsoft.com/office/drawing/2010/main" val="0"/>
+                        </a:ext>
+                      </a:extLst>
+                    </a:blip>
+                    <a:srcRect/>
+                    <a:stretch>
+                      <a:fillRect/>
+                    </a:stretch>
+                  </pic:blipFill>
+                  <pic:spPr bwMode="auto">
+                    <a:xfrm>
+                      <a:off x="0" y="0"/>
+                      <a:ext cx="4001135" cy="3867785"/>
+                    </a:xfrm>
+                    <a:prstGeom prst="rect">
+                      <a:avLst/>
+                    </a:prstGeom>
+                    <a:noFill/>
+                    <a:ln>
+                      <a:noFill/>
+                    </a:ln>
+                  </pic:spPr>
+                </pic:pic>
+              </a:graphicData>
+            </a:graphic>
+            <wp14:sizeRelH relativeFrom="page">
+              <wp14:pctWidth>0</wp14:pctWidth>
+            </wp14:sizeRelH>
+            <wp14:sizeRelV relativeFrom="page">
+              <wp14:pctHeight>0</wp14:pctHeight>
+            </wp14:sizeRelV>
+          </wp:anchor>
+        </w:drawing>
+      </w:r>
+    </w:p>
+    <w:p>
+      <w:pPr>
+        <w:rPr>
+          <w:rFonts w:ascii="Times New Roman" w:hAnsi="Times New Roman" w:cs="Times New Roman"/>
+          <w:lang w:val="nl-BE"/>
+        </w:rPr>
+      </w:pPr>
+    </w:p>
+    <w:p>
+      <w:pPr>
+        <w:rPr>
+          <w:rFonts w:ascii="Times New Roman" w:hAnsi="Times New Roman" w:cs="Times New Roman"/>
+          <w:lang w:val="nl-BE"/>
+        </w:rPr>
+      </w:pPr>
+      <w:r>
+        <w:rPr>
+          <w:rFonts w:ascii="Times New Roman" w:hAnsi="Times New Roman" w:cs="Times New Roman"/>
+          <w:lang w:val="nl-BE"/>
+        </w:rPr>
+        <w:t>Link de Cipher suites aan de virtuele servers die ze moeten gebruiken tijdens het communiceren met andere netwerktoestellen. Verwijder ook de huidige default Cipher suite die er reeds aan toegewezen was.</w:t>
+      </w:r>
+    </w:p>
+    <w:p>
+      <w:pPr>
+        <w:rPr>
+          <w:rFonts w:ascii="Times New Roman" w:hAnsi="Times New Roman" w:cs="Times New Roman"/>
+          <w:lang w:val="nl-BE"/>
+        </w:rPr>
+      </w:pPr>
+    </w:p>
+    <w:p>
+      <w:pPr>
+        <w:rPr>
+          <w:rFonts w:ascii="Times New Roman" w:hAnsi="Times New Roman" w:cs="Times New Roman"/>
+          <w:lang w:val="nl-BE"/>
+        </w:rPr>
+      </w:pPr>
+      <w:r>
+        <w:rPr>
+          <w:rFonts w:ascii="Times New Roman" w:hAnsi="Times New Roman" w:cs="Times New Roman"/>
+          <w:lang w:val="nl-BE"/>
+        </w:rPr>
         <w:t>Om HTTP-verbindingen te vermijden is het ook nog mogelijk om HSTS aan te zetten in de SSL-parameters sectie van de opgestelde virtuele servers (CS-VS, LB-VS, AAA-VS).</w:t>
       </w:r>
     </w:p>
@@ -2662,7 +3199,21 @@
           <w:rFonts w:ascii="Times New Roman" w:hAnsi="Times New Roman" w:cs="Times New Roman"/>
           <w:lang w:val="nl-BE"/>
         </w:rPr>
-        <w:t>Indien gewenst kunnen SSLv3, TLSv1 en TLSv</w:t>
+        <w:t xml:space="preserve">Indien gewenst kunnen SSLv3, TLSv1 en </w:t>
+      </w:r>
+      <w:r>
+        <w:rPr>
+          <w:rFonts w:ascii="Times New Roman" w:hAnsi="Times New Roman" w:cs="Times New Roman"/>
+          <w:lang w:val="nl-BE"/>
+        </w:rPr>
+        <w:t xml:space="preserve">eventueel </w:t>
+      </w:r>
+      <w:r>
+        <w:rPr>
+          <w:rFonts w:ascii="Times New Roman" w:hAnsi="Times New Roman" w:cs="Times New Roman"/>
+          <w:lang w:val="nl-BE"/>
+        </w:rPr>
+        <w:t>TLSv</w:t>
       </w:r>
       <w:r>
         <w:rPr>
@@ -2670,128 +3221,246 @@
           <w:lang w:val="nl-BE"/>
         </w:rPr>
         <w:t>1.1 daar ook uitgeschakeld worden</w:t>
+      </w:r>
+      <w:r>
+        <w:rPr>
+          <w:rFonts w:ascii="Times New Roman" w:hAnsi="Times New Roman" w:cs="Times New Roman"/>
+          <w:lang w:val="nl-BE"/>
+        </w:rPr>
+        <w:t>.</w:t>
+      </w:r>
+    </w:p>
+    <w:p>
+      <w:pPr>
+        <w:rPr>
+          <w:rFonts w:ascii="Times New Roman" w:hAnsi="Times New Roman" w:cs="Times New Roman"/>
+          <w:lang w:val="nl-BE"/>
+        </w:rPr>
+      </w:pPr>
+    </w:p>
+    <w:p>
+      <w:pPr>
+        <w:pStyle w:val="Heading3"/>
+        <w:rPr>
+          <w:lang w:val="nl-BE"/>
+        </w:rPr>
+      </w:pPr>
+      <w:r>
+        <w:rPr>
+          <w:lang w:val="nl-BE"/>
+        </w:rPr>
+        <w:t>Single sign-on (</w:t>
+      </w:r>
+      <w:r>
+        <w:rPr>
+          <w:lang w:val="nl-BE"/>
+        </w:rPr>
+        <w:t>SSO</w:t>
+      </w:r>
+      <w:r>
+        <w:rPr>
+          <w:lang w:val="nl-BE"/>
+        </w:rPr>
+        <w:t>)</w:t>
+      </w:r>
+      <w:r>
+        <w:rPr>
+          <w:lang w:val="nl-BE"/>
+        </w:rPr>
+        <w:t xml:space="preserve"> (optioneel)</w:t>
+      </w:r>
+    </w:p>
+    <w:p>
+      <w:pPr>
+        <w:rPr>
+          <w:rFonts w:ascii="Times New Roman" w:hAnsi="Times New Roman" w:cs="Times New Roman"/>
+          <w:lang w:val="nl-BE"/>
+        </w:rPr>
+      </w:pPr>
+      <w:r>
+        <w:rPr>
+          <w:rFonts w:ascii="Times New Roman" w:hAnsi="Times New Roman" w:cs="Times New Roman"/>
+          <w:lang w:val="nl-BE"/>
+        </w:rPr>
+        <w:t>I</w:t>
+      </w:r>
+      <w:r>
+        <w:rPr>
+          <w:rFonts w:ascii="Times New Roman" w:hAnsi="Times New Roman" w:cs="Times New Roman"/>
+          <w:lang w:val="nl-BE"/>
+        </w:rPr>
+        <w:t>n deze opstelling</w:t>
+      </w:r>
+      <w:r>
+        <w:rPr>
+          <w:rFonts w:ascii="Times New Roman" w:hAnsi="Times New Roman" w:cs="Times New Roman"/>
+          <w:lang w:val="nl-BE"/>
+        </w:rPr>
+        <w:t xml:space="preserve"> wordt er reeds geconnecteerd met de StorageZone door middel van de AD-gegevens, SSO is dus</w:t>
+      </w:r>
+      <w:r>
+        <w:rPr>
+          <w:rFonts w:ascii="Times New Roman" w:hAnsi="Times New Roman" w:cs="Times New Roman"/>
+          <w:lang w:val="nl-BE"/>
+        </w:rPr>
+        <w:t xml:space="preserve"> al</w:t>
+      </w:r>
+      <w:r>
+        <w:rPr>
+          <w:rFonts w:ascii="Times New Roman" w:hAnsi="Times New Roman" w:cs="Times New Roman"/>
+          <w:lang w:val="nl-BE"/>
+        </w:rPr>
+        <w:t xml:space="preserve"> aanwezig. Het kan toch </w:t>
+      </w:r>
+      <w:r>
+        <w:rPr>
+          <w:rFonts w:ascii="Times New Roman" w:hAnsi="Times New Roman" w:cs="Times New Roman"/>
+          <w:lang w:val="nl-BE"/>
+        </w:rPr>
+        <w:t xml:space="preserve">handig zijn om te weten hoe SAML 2.0 en OAuth 2.0 geconfigureerd worden in NetScaler. </w:t>
+      </w:r>
+      <w:r>
+        <w:rPr>
+          <w:rFonts w:ascii="Times New Roman" w:hAnsi="Times New Roman" w:cs="Times New Roman"/>
+          <w:lang w:val="nl-BE"/>
+        </w:rPr>
+        <w:t xml:space="preserve">SAML kan namelijk gebruikt worden om aan te melden op ShareFile met diezelfde AD-gegevens. OAuth kan dan weer gebruikt worden voor SSO in </w:t>
+      </w:r>
+      <w:r>
+        <w:rPr>
+          <w:rFonts w:ascii="Times New Roman" w:hAnsi="Times New Roman" w:cs="Times New Roman"/>
+          <w:lang w:val="nl-BE"/>
+        </w:rPr>
+        <w:t xml:space="preserve">externe </w:t>
+      </w:r>
+      <w:r>
+        <w:rPr>
+          <w:rFonts w:ascii="Times New Roman" w:hAnsi="Times New Roman" w:cs="Times New Roman"/>
+          <w:lang w:val="nl-BE"/>
+        </w:rPr>
+        <w:t xml:space="preserve">applicaties die aan ShareFile gekoppeld worden. </w:t>
+      </w:r>
+    </w:p>
+    <w:p>
+      <w:pPr>
+        <w:rPr>
+          <w:rFonts w:ascii="Times New Roman" w:hAnsi="Times New Roman" w:cs="Times New Roman"/>
+          <w:lang w:val="nl-BE"/>
+        </w:rPr>
+      </w:pPr>
+    </w:p>
+    <w:p>
+      <w:pPr>
+        <w:pStyle w:val="Heading4"/>
+        <w:rPr>
+          <w:lang w:val="nl-BE"/>
+        </w:rPr>
+      </w:pPr>
+      <w:r>
+        <w:rPr>
+          <w:lang w:val="nl-BE"/>
+        </w:rPr>
+        <w:t>SAML 2.0</w:t>
+      </w:r>
+    </w:p>
+    <w:p>
+      <w:pPr>
+        <w:rPr>
+          <w:rFonts w:ascii="Times New Roman" w:hAnsi="Times New Roman" w:cs="Times New Roman"/>
+          <w:lang w:val="nl-BE"/>
+        </w:rPr>
+      </w:pPr>
+      <w:r>
+        <w:rPr>
+          <w:rFonts w:ascii="Times New Roman" w:hAnsi="Times New Roman" w:cs="Times New Roman"/>
+          <w:lang w:val="nl-BE"/>
+        </w:rPr>
+        <w:t>Navigeer naar security, AAA – Application traffic, policies, authenticatie, geavanceerde policies, SAML IDP.</w:t>
+      </w:r>
+    </w:p>
+    <w:p>
+      <w:pPr>
+        <w:rPr>
+          <w:rFonts w:ascii="Times New Roman" w:hAnsi="Times New Roman" w:cs="Times New Roman"/>
+          <w:lang w:val="nl-BE"/>
+        </w:rPr>
+      </w:pPr>
+      <w:r>
+        <w:rPr>
+          <w:rFonts w:ascii="Times New Roman" w:hAnsi="Times New Roman" w:cs="Times New Roman"/>
+          <w:lang w:val="nl-BE"/>
+        </w:rPr>
+        <w:lastRenderedPageBreak/>
+        <w:t xml:space="preserve">Ga naar het </w:t>
+      </w:r>
+      <w:r>
+        <w:rPr>
+          <w:rFonts w:ascii="Times New Roman" w:hAnsi="Times New Roman" w:cs="Times New Roman"/>
+          <w:lang w:val="nl-BE"/>
+        </w:rPr>
+        <w:t>policies</w:t>
+      </w:r>
+      <w:r>
+        <w:rPr>
+          <w:rFonts w:ascii="Times New Roman" w:hAnsi="Times New Roman" w:cs="Times New Roman"/>
+          <w:lang w:val="nl-BE"/>
+        </w:rPr>
+        <w:t xml:space="preserve"> tabblad en druk op toevoegen, om een SAML IDP profiel aan te maken.</w:t>
+      </w:r>
+    </w:p>
+    <w:p>
+      <w:pPr>
+        <w:rPr>
+          <w:rFonts w:ascii="Times New Roman" w:hAnsi="Times New Roman" w:cs="Times New Roman"/>
+          <w:lang w:val="nl-BE"/>
+        </w:rPr>
+      </w:pPr>
+      <w:r>
+        <w:rPr>
+          <w:rFonts w:ascii="Times New Roman" w:hAnsi="Times New Roman" w:cs="Times New Roman"/>
+          <w:lang w:val="nl-BE"/>
+        </w:rPr>
+        <w:t>Geef een naam op voor het profiel.</w:t>
       </w:r>
       <w:bookmarkStart w:id="1" w:name="_GoBack"/>
       <w:bookmarkEnd w:id="1"/>
-      <w:r>
-        <w:rPr>
-          <w:rFonts w:ascii="Times New Roman" w:hAnsi="Times New Roman" w:cs="Times New Roman"/>
-          <w:lang w:val="nl-BE"/>
-        </w:rPr>
-        <w:t>.</w:t>
-      </w:r>
-    </w:p>
-    <w:p>
-      <w:pPr>
-        <w:rPr>
-          <w:rFonts w:ascii="Times New Roman" w:hAnsi="Times New Roman" w:cs="Times New Roman"/>
-          <w:lang w:val="nl-BE"/>
-        </w:rPr>
-      </w:pPr>
-    </w:p>
-    <w:p>
-      <w:pPr>
-        <w:pStyle w:val="Heading3"/>
-        <w:rPr>
-          <w:lang w:val="nl-BE"/>
-        </w:rPr>
-      </w:pPr>
-      <w:r>
-        <w:rPr>
-          <w:lang w:val="nl-BE"/>
-        </w:rPr>
-        <w:t>Single sign-on (</w:t>
-      </w:r>
-      <w:r>
-        <w:rPr>
-          <w:lang w:val="nl-BE"/>
-        </w:rPr>
-        <w:t>SSO</w:t>
-      </w:r>
-      <w:r>
-        <w:rPr>
-          <w:lang w:val="nl-BE"/>
-        </w:rPr>
-        <w:t>)</w:t>
-      </w:r>
-      <w:r>
-        <w:rPr>
-          <w:lang w:val="nl-BE"/>
-        </w:rPr>
-        <w:t xml:space="preserve"> (optioneel)</w:t>
-      </w:r>
-    </w:p>
-    <w:p>
-      <w:pPr>
-        <w:rPr>
-          <w:rFonts w:ascii="Times New Roman" w:hAnsi="Times New Roman" w:cs="Times New Roman"/>
-          <w:lang w:val="nl-BE"/>
-        </w:rPr>
-      </w:pPr>
-      <w:r>
-        <w:rPr>
-          <w:rFonts w:ascii="Times New Roman" w:hAnsi="Times New Roman" w:cs="Times New Roman"/>
-          <w:lang w:val="nl-BE"/>
-        </w:rPr>
-        <w:t>Alhoewel het in deze opstelling niet nodig is om extra configuratie uit te voeren</w:t>
-      </w:r>
-      <w:r>
-        <w:rPr>
-          <w:rFonts w:ascii="Times New Roman" w:hAnsi="Times New Roman" w:cs="Times New Roman"/>
-          <w:lang w:val="nl-BE"/>
-        </w:rPr>
-        <w:t xml:space="preserve"> voor het bekomen van SSO</w:t>
-      </w:r>
-      <w:r>
-        <w:rPr>
-          <w:rFonts w:ascii="Times New Roman" w:hAnsi="Times New Roman" w:cs="Times New Roman"/>
-          <w:lang w:val="nl-BE"/>
-        </w:rPr>
-        <w:t>, kan het toch handig zijn om te weten hoe SAML 2.0 en OAuth 2.0 geconfigureerd worden in NetScaler. SAML en OAuth kunnen nam</w:t>
-      </w:r>
-      <w:r>
-        <w:rPr>
-          <w:rFonts w:ascii="Times New Roman" w:hAnsi="Times New Roman" w:cs="Times New Roman"/>
-          <w:lang w:val="nl-BE"/>
-        </w:rPr>
-        <w:t xml:space="preserve">elijk gebruikt worden voor SSO </w:t>
-      </w:r>
-      <w:r>
-        <w:rPr>
-          <w:rFonts w:ascii="Times New Roman" w:hAnsi="Times New Roman" w:cs="Times New Roman"/>
-          <w:lang w:val="nl-BE"/>
-        </w:rPr>
-        <w:t>in applicaties die aan ShareFile gekoppeld worden</w:t>
-      </w:r>
-      <w:r>
-        <w:rPr>
-          <w:rFonts w:ascii="Times New Roman" w:hAnsi="Times New Roman" w:cs="Times New Roman"/>
-          <w:lang w:val="nl-BE"/>
-        </w:rPr>
-        <w:t>.</w:t>
-      </w:r>
-    </w:p>
-    <w:p>
-      <w:pPr>
-        <w:rPr>
-          <w:rFonts w:ascii="Times New Roman" w:hAnsi="Times New Roman" w:cs="Times New Roman"/>
-          <w:lang w:val="nl-BE"/>
-        </w:rPr>
-      </w:pPr>
-    </w:p>
-    <w:p>
-      <w:pPr>
-        <w:pStyle w:val="Heading4"/>
-        <w:rPr>
-          <w:lang w:val="nl-BE"/>
-        </w:rPr>
-      </w:pPr>
-      <w:r>
-        <w:rPr>
-          <w:lang w:val="nl-BE"/>
-        </w:rPr>
-        <w:t>SAML 2.0</w:t>
-      </w:r>
+    </w:p>
+    <w:p>
+      <w:pPr>
+        <w:rPr>
+          <w:rFonts w:ascii="Times New Roman" w:hAnsi="Times New Roman" w:cs="Times New Roman"/>
+          <w:lang w:val="nl-BE"/>
+        </w:rPr>
+      </w:pPr>
+      <w:r>
+        <w:rPr>
+          <w:rFonts w:ascii="Times New Roman" w:hAnsi="Times New Roman" w:cs="Times New Roman"/>
+          <w:lang w:val="nl-BE"/>
+        </w:rPr>
+        <w:t>Geef de het ShareFile subdomein, gevolgd door “</w:t>
+      </w:r>
+      <w:r>
+        <w:rPr>
+          <w:rFonts w:ascii="Times New Roman" w:hAnsi="Times New Roman" w:cs="Times New Roman"/>
+          <w:lang w:val="nl-BE"/>
+        </w:rPr>
+        <w:t>/saml/acs</w:t>
+      </w:r>
+      <w:r>
+        <w:rPr>
+          <w:rFonts w:ascii="Times New Roman" w:hAnsi="Times New Roman" w:cs="Times New Roman"/>
+          <w:lang w:val="nl-BE"/>
+        </w:rPr>
+        <w:t>” op als Assertion Consumer Service URL.</w:t>
+      </w:r>
+    </w:p>
+    <w:p>
+      <w:pPr>
+        <w:rPr>
+          <w:rFonts w:ascii="Times New Roman" w:hAnsi="Times New Roman" w:cs="Times New Roman"/>
+          <w:lang w:val="nl-BE"/>
+        </w:rPr>
+      </w:pPr>
     </w:p>
     <w:p>
       <w:pPr>

</xml_diff>